<commit_message>
Att HDL e Plano Máquina Virtual
</commit_message>
<xml_diff>
--- a/documentacao/Documentação/Manual de instalação.docx
+++ b/documentacao/Documentação/Manual de instalação.docx
@@ -3,29 +3,197 @@
 <w:document xmlns:wpc="http://schemas.microsoft.com/office/word/2010/wordprocessingCanvas" xmlns:cx="http://schemas.microsoft.com/office/drawing/2014/chartex" xmlns:mc="http://schemas.openxmlformats.org/markup-compatibility/2006" xmlns:o="urn:schemas-microsoft-com:office:office" xmlns:r="http://schemas.openxmlformats.org/officeDocument/2006/relationships" xmlns:m="http://schemas.openxmlformats.org/officeDocument/2006/math" xmlns:v="urn:schemas-microsoft-com:vml" xmlns:wp14="http://schemas.microsoft.com/office/word/2010/wordprocessingDrawing" xmlns:wp="http://schemas.openxmlformats.org/drawingml/2006/wordprocessingDrawing" xmlns:w10="urn:schemas-microsoft-com:office:word" xmlns:w="http://schemas.openxmlformats.org/wordprocessingml/2006/main" xmlns:w14="http://schemas.microsoft.com/office/word/2010/wordml" xmlns:w15="http://schemas.microsoft.com/office/word/2012/wordml" xmlns:w16se="http://schemas.microsoft.com/office/word/2015/wordml/symex" xmlns:wpg="http://schemas.microsoft.com/office/word/2010/wordprocessingGroup" xmlns:wpi="http://schemas.microsoft.com/office/word/2010/wordprocessingInk" xmlns:wne="http://schemas.microsoft.com/office/word/2006/wordml" xmlns:wps="http://schemas.microsoft.com/office/word/2010/wordprocessingShape" mc:Ignorable="w14 w15 w16se wp14">
   <w:body>
     <w:p>
-      <w:r>
-        <w:t>Manual de instalação.</w:t>
-      </w:r>
-    </w:p>
-    <w:p>
-      <w:r>
-        <w:t xml:space="preserve">Esse manual tem o objetivo de ajudar, vocês, os clientes do Plant.ai a montarem seus recém-adquirido vaso, fornecendo instruções simples, rápidas e fáceis. Essa publicação está descrita em forma de tópicos pequenos, independentes, então sinta-se livre para começar pelo capítulo que você desejar. Te parabenizamos pela sua escolha de comprar um produto tão inovador e revolucionário como esse e te desejamos bons plantios.    </w:t>
-      </w:r>
-    </w:p>
-    <w:p>
-      <w:r>
+      <w:pPr>
+        <w:rPr>
+          <w:sz w:val="36"/>
+          <w:szCs w:val="32"/>
+        </w:rPr>
+      </w:pPr>
+      <w:r>
+        <w:rPr>
+          <w:sz w:val="36"/>
+          <w:szCs w:val="32"/>
+        </w:rPr>
+        <w:t>Manual de instalação</w:t>
+      </w:r>
+    </w:p>
+    <w:p>
+      <w:pPr>
+        <w:rPr>
+          <w:sz w:val="24"/>
+          <w:szCs w:val="24"/>
+        </w:rPr>
+      </w:pPr>
+      <w:r>
+        <w:rPr>
+          <w:sz w:val="24"/>
+          <w:szCs w:val="24"/>
+        </w:rPr>
+        <w:t>Esse manual tem o objetivo de ajudar, vocês, os clientes d</w:t>
+      </w:r>
+      <w:r>
+        <w:rPr>
+          <w:sz w:val="24"/>
+          <w:szCs w:val="24"/>
+        </w:rPr>
+        <w:t xml:space="preserve">o Plant.ai a montarem seu </w:t>
+      </w:r>
+      <w:r>
+        <w:rPr>
+          <w:sz w:val="24"/>
+          <w:szCs w:val="24"/>
+        </w:rPr>
+        <w:t xml:space="preserve">recém-adquirido vaso, fornecendo instruções simples, rápidas e fáceis. Essa publicação está descrita em forma de tópicos pequenos, independentes, então sinta-se livre para começar pelo capítulo que você desejar. Te parabenizamos pela sua escolha de comprar um produto tão inovador e revolucionário como esse e te desejamos </w:t>
+      </w:r>
+      <w:r>
+        <w:rPr>
+          <w:sz w:val="24"/>
+          <w:szCs w:val="24"/>
+        </w:rPr>
+        <w:t>ótimos plantios.</w:t>
+      </w:r>
+    </w:p>
+    <w:p>
+      <w:pPr>
+        <w:rPr>
+          <w:sz w:val="28"/>
+          <w:szCs w:val="24"/>
+        </w:rPr>
+      </w:pPr>
+      <w:r>
+        <w:rPr>
+          <w:sz w:val="28"/>
+          <w:szCs w:val="24"/>
+        </w:rPr>
         <w:t>Peças do produto:</w:t>
       </w:r>
     </w:p>
     <w:p>
-      <w:r>
-        <w:t>Vaso de tamanho pequeno,</w:t>
-      </w:r>
-      <w:r>
-        <w:t xml:space="preserve"> pacote com 1(uma) pequena unidade de manta de drenagem</w:t>
-      </w:r>
-      <w:r>
-        <w:t xml:space="preserve"> suporte para sensor, sensor, bateria para sensor</w:t>
+      <w:pPr>
+        <w:pStyle w:val="PargrafodaLista"/>
+        <w:numPr>
+          <w:ilvl w:val="0"/>
+          <w:numId w:val="1"/>
+        </w:numPr>
+        <w:rPr>
+          <w:sz w:val="24"/>
+          <w:szCs w:val="24"/>
+        </w:rPr>
+      </w:pPr>
+      <w:r>
+        <w:rPr>
+          <w:sz w:val="24"/>
+          <w:szCs w:val="24"/>
+        </w:rPr>
+        <w:t>Vaso de tamanho pequeno;</w:t>
+      </w:r>
+    </w:p>
+    <w:p>
+      <w:pPr>
+        <w:pStyle w:val="PargrafodaLista"/>
+        <w:numPr>
+          <w:ilvl w:val="0"/>
+          <w:numId w:val="1"/>
+        </w:numPr>
+        <w:rPr>
+          <w:sz w:val="24"/>
+          <w:szCs w:val="24"/>
+        </w:rPr>
+      </w:pPr>
+      <w:r>
+        <w:rPr>
+          <w:sz w:val="24"/>
+          <w:szCs w:val="24"/>
+        </w:rPr>
+        <w:t>P</w:t>
+      </w:r>
+      <w:r>
+        <w:rPr>
+          <w:sz w:val="24"/>
+          <w:szCs w:val="24"/>
+        </w:rPr>
+        <w:t>acote com 1(uma) pequena unidade de manta</w:t>
+      </w:r>
+      <w:r>
+        <w:rPr>
+          <w:sz w:val="24"/>
+          <w:szCs w:val="24"/>
+        </w:rPr>
+        <w:t xml:space="preserve"> de drenagem</w:t>
+      </w:r>
+    </w:p>
+    <w:p>
+      <w:pPr>
+        <w:pStyle w:val="PargrafodaLista"/>
+        <w:numPr>
+          <w:ilvl w:val="0"/>
+          <w:numId w:val="1"/>
+        </w:numPr>
+        <w:rPr>
+          <w:sz w:val="24"/>
+          <w:szCs w:val="24"/>
+        </w:rPr>
+      </w:pPr>
+      <w:r>
+        <w:rPr>
+          <w:sz w:val="24"/>
+          <w:szCs w:val="24"/>
+        </w:rPr>
+        <w:t>Suporte para sensor;</w:t>
+      </w:r>
+    </w:p>
+    <w:p>
+      <w:pPr>
+        <w:pStyle w:val="PargrafodaLista"/>
+        <w:numPr>
+          <w:ilvl w:val="0"/>
+          <w:numId w:val="1"/>
+        </w:numPr>
+        <w:rPr>
+          <w:sz w:val="24"/>
+          <w:szCs w:val="24"/>
+        </w:rPr>
+      </w:pPr>
+      <w:r>
+        <w:rPr>
+          <w:sz w:val="24"/>
+          <w:szCs w:val="24"/>
+        </w:rPr>
+        <w:t>Sensor de temperatura e umidade;</w:t>
+      </w:r>
+    </w:p>
+    <w:p>
+      <w:pPr>
+        <w:pStyle w:val="PargrafodaLista"/>
+        <w:numPr>
+          <w:ilvl w:val="0"/>
+          <w:numId w:val="1"/>
+        </w:numPr>
+        <w:rPr>
+          <w:sz w:val="24"/>
+          <w:szCs w:val="24"/>
+        </w:rPr>
+      </w:pPr>
+      <w:r>
+        <w:rPr>
+          <w:sz w:val="24"/>
+          <w:szCs w:val="24"/>
+        </w:rPr>
+        <w:t>B</w:t>
+      </w:r>
+      <w:r>
+        <w:rPr>
+          <w:sz w:val="24"/>
+          <w:szCs w:val="24"/>
+        </w:rPr>
+        <w:t>ateria para sensor</w:t>
+      </w:r>
+      <w:r>
+        <w:rPr>
+          <w:sz w:val="24"/>
+          <w:szCs w:val="24"/>
+        </w:rPr>
+        <w:t>;</w:t>
       </w:r>
     </w:p>
     <w:p>
@@ -44,61 +212,162 @@
       </w:r>
     </w:p>
     <w:p>
-      <w:r>
-        <w:t>1 – Desembale seu produto e verifique se todas as peças estão presentes</w:t>
-      </w:r>
-    </w:p>
-    <w:p>
-      <w:r>
-        <w:t>2 –  Escolha e coloque o vaso na posição de sua preferência.</w:t>
-      </w:r>
-    </w:p>
-    <w:p>
-      <w:r>
-        <w:t xml:space="preserve">3 – Após a escolha da posição do vaso, </w:t>
-      </w:r>
-      <w:r>
+      <w:pPr>
+        <w:pStyle w:val="PargrafodaLista"/>
+        <w:numPr>
+          <w:ilvl w:val="0"/>
+          <w:numId w:val="2"/>
+        </w:numPr>
+        <w:rPr>
+          <w:sz w:val="24"/>
+        </w:rPr>
+      </w:pPr>
+      <w:r>
+        <w:rPr>
+          <w:sz w:val="24"/>
+        </w:rPr>
+        <w:t>Desembale seu produto e verifique se todas as peças estão presentes</w:t>
+      </w:r>
+    </w:p>
+    <w:p>
+      <w:pPr>
+        <w:pStyle w:val="PargrafodaLista"/>
+        <w:numPr>
+          <w:ilvl w:val="0"/>
+          <w:numId w:val="2"/>
+        </w:numPr>
+        <w:rPr>
+          <w:sz w:val="24"/>
+        </w:rPr>
+      </w:pPr>
+      <w:r>
+        <w:rPr>
+          <w:sz w:val="24"/>
+        </w:rPr>
+        <w:t>Escolha e coloque o vaso na posição de sua preferência.</w:t>
+      </w:r>
+    </w:p>
+    <w:p>
+      <w:pPr>
+        <w:pStyle w:val="PargrafodaLista"/>
+        <w:numPr>
+          <w:ilvl w:val="0"/>
+          <w:numId w:val="2"/>
+        </w:numPr>
+        <w:rPr>
+          <w:sz w:val="24"/>
+        </w:rPr>
+      </w:pPr>
+      <w:r>
+        <w:rPr>
+          <w:sz w:val="24"/>
+        </w:rPr>
+        <w:t xml:space="preserve">Após a escolha da posição do vaso, </w:t>
+      </w:r>
+      <w:r>
+        <w:rPr>
+          <w:sz w:val="24"/>
+        </w:rPr>
         <w:t>insira a</w:t>
       </w:r>
       <w:r>
+        <w:rPr>
+          <w:sz w:val="24"/>
+        </w:rPr>
         <w:t xml:space="preserve"> bateria no sensor</w:t>
       </w:r>
     </w:p>
     <w:p>
-      <w:r>
-        <w:t>4 - P</w:t>
-      </w:r>
-      <w:r>
+      <w:pPr>
+        <w:pStyle w:val="PargrafodaLista"/>
+        <w:numPr>
+          <w:ilvl w:val="0"/>
+          <w:numId w:val="2"/>
+        </w:numPr>
+        <w:rPr>
+          <w:sz w:val="24"/>
+        </w:rPr>
+      </w:pPr>
+      <w:r>
+        <w:rPr>
+          <w:sz w:val="24"/>
+        </w:rPr>
+        <w:t>P</w:t>
+      </w:r>
+      <w:r>
+        <w:rPr>
+          <w:sz w:val="24"/>
+        </w:rPr>
         <w:t>egue seu suporte para sensor, e encaixe o mesmo</w:t>
       </w:r>
       <w:r>
+        <w:rPr>
+          <w:sz w:val="24"/>
+        </w:rPr>
         <w:t xml:space="preserve">, junto com a </w:t>
       </w:r>
       <w:r>
+        <w:rPr>
+          <w:sz w:val="24"/>
+        </w:rPr>
         <w:t>bateria,</w:t>
       </w:r>
       <w:r>
+        <w:rPr>
+          <w:sz w:val="24"/>
+        </w:rPr>
         <w:t xml:space="preserve"> </w:t>
       </w:r>
       <w:r>
+        <w:rPr>
+          <w:sz w:val="24"/>
+        </w:rPr>
         <w:t xml:space="preserve">em sua </w:t>
       </w:r>
       <w:r>
+        <w:rPr>
+          <w:sz w:val="24"/>
+        </w:rPr>
         <w:t>abertura</w:t>
       </w:r>
       <w:r>
+        <w:rPr>
+          <w:sz w:val="24"/>
+        </w:rPr>
         <w:t>.</w:t>
       </w:r>
     </w:p>
     <w:p>
-      <w:r>
-        <w:t>5 – Por fim, posicione o suporte próximo no vaso</w:t>
+      <w:pPr>
+        <w:pStyle w:val="PargrafodaLista"/>
+        <w:numPr>
+          <w:ilvl w:val="0"/>
+          <w:numId w:val="2"/>
+        </w:numPr>
+        <w:rPr>
+          <w:sz w:val="24"/>
+        </w:rPr>
+      </w:pPr>
+      <w:r>
+        <w:rPr>
+          <w:sz w:val="24"/>
+        </w:rPr>
+        <w:t xml:space="preserve"> Por fim, posicione o suporte próximo no vaso</w:t>
       </w:r>
     </w:p>
     <w:p/>
     <w:p>
       <w:r>
-        <w:t>Dicas: Não posicione o sensor próximo demais do vaso, pois o contato com a agua no momento da rega, pode danifica-lo.</w:t>
+        <w:rPr>
+          <w:sz w:val="28"/>
+        </w:rPr>
+        <w:t xml:space="preserve">Dicas: </w:t>
+      </w:r>
+      <w:r>
+        <w:rPr>
+          <w:sz w:val="24"/>
+        </w:rPr>
+        <w:t>Não posicione o sensor próximo demais do vaso, pois o contato com a agua no momento da rega, pode danifica-lo.</w:t>
       </w:r>
     </w:p>
     <w:p/>
@@ -114,22 +383,23 @@
           <w:sz w:val="32"/>
           <w:szCs w:val="32"/>
         </w:rPr>
-        <w:t xml:space="preserve">- </w:t>
+        <w:t>Como configurar o sensor à internet sem fio</w:t>
       </w:r>
       <w:r>
         <w:rPr>
           <w:sz w:val="32"/>
           <w:szCs w:val="32"/>
         </w:rPr>
-        <w:t>Como configurar o sensor à internet sem fio</w:t>
-      </w:r>
-      <w:r>
+        <w:t xml:space="preserve"> (Wifi)</w:t>
+      </w:r>
+    </w:p>
+    <w:p>
+      <w:pPr>
         <w:rPr>
           <w:sz w:val="32"/>
           <w:szCs w:val="32"/>
         </w:rPr>
-        <w:t xml:space="preserve"> (Wifi).</w:t>
-      </w:r>
+      </w:pPr>
     </w:p>
     <w:p>
       <w:pPr>
@@ -146,255 +416,215 @@
           <w:szCs w:val="32"/>
         </w:rPr>
       </w:pPr>
-    </w:p>
-    <w:p>
-      <w:pPr>
-        <w:rPr>
-          <w:sz w:val="32"/>
-          <w:szCs w:val="32"/>
-        </w:rPr>
-      </w:pPr>
-      <w:r>
-        <w:rPr>
-          <w:sz w:val="32"/>
-          <w:szCs w:val="32"/>
-        </w:rPr>
-        <w:t xml:space="preserve">- </w:t>
-      </w:r>
-      <w:r>
-        <w:rPr>
-          <w:sz w:val="32"/>
-          <w:szCs w:val="32"/>
-        </w:rPr>
-        <w:t>Como inserir uma plantar no vaso</w:t>
-      </w:r>
-    </w:p>
-    <w:p>
-      <w:pPr>
-        <w:rPr>
-          <w:rFonts w:cstheme="minorHAnsi"/>
-        </w:rPr>
-      </w:pPr>
-      <w:r>
-        <w:rPr>
-          <w:rFonts w:cstheme="minorHAnsi"/>
-        </w:rPr>
-        <w:t>Você irá precisar dos seguintes materiais:</w:t>
-      </w:r>
-    </w:p>
-    <w:p>
-      <w:pPr>
-        <w:rPr>
-          <w:rFonts w:cstheme="minorHAnsi"/>
-        </w:rPr>
-      </w:pPr>
-      <w:r>
-        <w:rPr>
-          <w:rFonts w:cstheme="minorHAnsi"/>
-        </w:rPr>
-        <w:t>1(uma) porção de argila, pedriscos ou brita;</w:t>
-      </w:r>
-    </w:p>
-    <w:p>
-      <w:pPr>
-        <w:rPr>
-          <w:rFonts w:cstheme="minorHAnsi"/>
-        </w:rPr>
-      </w:pPr>
-      <w:r>
-        <w:rPr>
-          <w:rFonts w:cstheme="minorHAnsi"/>
-        </w:rPr>
-        <w:t>1 (uma) manta de drenagem, também conhecida como manta de bidim;</w:t>
-      </w:r>
-    </w:p>
-    <w:p>
-      <w:pPr>
-        <w:rPr>
-          <w:rFonts w:cstheme="minorHAnsi"/>
-        </w:rPr>
-      </w:pPr>
-      <w:r>
-        <w:rPr>
-          <w:rFonts w:cstheme="minorHAnsi"/>
-        </w:rPr>
-        <w:t>1(uma) porção de terra vegetal;</w:t>
-      </w:r>
-    </w:p>
-    <w:p>
-      <w:pPr>
-        <w:rPr>
-          <w:rFonts w:cstheme="minorHAnsi"/>
-        </w:rPr>
-      </w:pPr>
-      <w:r>
-        <w:rPr>
-          <w:rFonts w:cstheme="minorHAnsi"/>
-        </w:rPr>
-        <w:t>1(uma) vaso Plant.ai;</w:t>
-      </w:r>
-    </w:p>
-    <w:p>
-      <w:pPr>
-        <w:rPr>
-          <w:rFonts w:cstheme="minorHAnsi"/>
-        </w:rPr>
-      </w:pPr>
-    </w:p>
-    <w:p>
-      <w:pPr>
-        <w:rPr>
-          <w:rFonts w:cstheme="minorHAnsi"/>
-        </w:rPr>
-      </w:pPr>
-      <w:r>
-        <w:rPr>
-          <w:rFonts w:cstheme="minorHAnsi"/>
-        </w:rPr>
-        <w:t>1 – Adicione uma pequena quantidade de argila, pedriscos ou brita no fundo do vaso.</w:t>
-      </w:r>
-    </w:p>
-    <w:p>
-      <w:pPr>
-        <w:rPr>
-          <w:rFonts w:cstheme="minorHAnsi"/>
-        </w:rPr>
-      </w:pPr>
-      <w:r>
-        <w:rPr>
-          <w:rFonts w:cstheme="minorHAnsi"/>
-        </w:rPr>
-        <w:t xml:space="preserve">Dica: Não exagere na quantidade. Para um vaso pequeno, encher até a marca 4 </w:t>
-      </w:r>
-      <w:r>
-        <w:rPr>
-          <w:rFonts w:cstheme="minorHAnsi"/>
-        </w:rPr>
-        <w:t>cm</w:t>
-      </w:r>
-      <w:r>
-        <w:rPr>
-          <w:rFonts w:cstheme="minorHAnsi"/>
-        </w:rPr>
-        <w:t>, está muito bom.</w:t>
-      </w:r>
-    </w:p>
-    <w:p>
-      <w:pPr>
-        <w:rPr>
-          <w:rFonts w:cstheme="minorHAnsi"/>
-        </w:rPr>
-      </w:pPr>
-      <w:r>
-        <w:rPr>
-          <w:rFonts w:cstheme="minorHAnsi"/>
-        </w:rPr>
-        <w:lastRenderedPageBreak/>
-        <w:t xml:space="preserve">2 – Coloque a manta de drenagem (bidim) sob a camada de </w:t>
-      </w:r>
-      <w:r>
-        <w:rPr>
-          <w:rFonts w:cstheme="minorHAnsi"/>
-        </w:rPr>
-        <w:t>porção de argila, pedriscos ou brita</w:t>
-      </w:r>
-      <w:r>
-        <w:rPr>
-          <w:rFonts w:cstheme="minorHAnsi"/>
-        </w:rPr>
-        <w:t>, de modo que não fique nenhuma parte da camada descoberta</w:t>
-      </w:r>
-      <w:r>
-        <w:rPr>
-          <w:rFonts w:cstheme="minorHAnsi"/>
-        </w:rPr>
-        <w:t>.</w:t>
-      </w:r>
-    </w:p>
-    <w:p>
-      <w:pPr>
-        <w:rPr>
-          <w:rFonts w:cstheme="minorHAnsi"/>
-        </w:rPr>
-      </w:pPr>
-      <w:r>
-        <w:rPr>
-          <w:rFonts w:cstheme="minorHAnsi"/>
-        </w:rPr>
-        <w:t>Dica: A manta de bidim serve para evitar que a terra molhada escorra pelas pedras, e impeça a passagem da agua pelos furos do vaso.</w:t>
-      </w:r>
-    </w:p>
-    <w:p>
-      <w:pPr>
-        <w:rPr>
-          <w:rFonts w:cstheme="minorHAnsi"/>
-        </w:rPr>
-      </w:pPr>
-      <w:r>
-        <w:rPr>
-          <w:rFonts w:cstheme="minorHAnsi"/>
-        </w:rPr>
-        <w:t>3.1 – Caso você for cultivar uma muda, posicione-a bem no meio do vaso, e preencha os espaços vazios com terra vegetal.</w:t>
-      </w:r>
-    </w:p>
-    <w:p>
-      <w:pPr>
-        <w:rPr>
-          <w:rFonts w:cstheme="minorHAnsi"/>
-        </w:rPr>
-      </w:pPr>
-      <w:r>
-        <w:rPr>
-          <w:rFonts w:cstheme="minorHAnsi"/>
-        </w:rPr>
-        <w:t>3.2 – Caso você for cultivar uma semente, preencha</w:t>
-      </w:r>
-      <w:r>
-        <w:rPr>
-          <w:rFonts w:cstheme="minorHAnsi"/>
-        </w:rPr>
-        <w:t xml:space="preserve"> o vaso com terra vegetal. Depois insira sua semente bem no meio da terra.</w:t>
-      </w:r>
-    </w:p>
-    <w:p>
-      <w:pPr>
-        <w:rPr>
-          <w:rFonts w:cstheme="minorHAnsi"/>
-        </w:rPr>
-      </w:pPr>
-      <w:r>
-        <w:rPr>
-          <w:rFonts w:cstheme="minorHAnsi"/>
-        </w:rPr>
-        <w:t>Dica: Não é necessário enfiar a semente no fundo do vaso. Dois Cm de profundidade já está bom.</w:t>
-      </w:r>
-    </w:p>
-    <w:p>
-      <w:pPr>
-        <w:rPr>
-          <w:rFonts w:cstheme="minorHAnsi"/>
-        </w:rPr>
-      </w:pPr>
-      <w:r>
-        <w:rPr>
-          <w:rFonts w:cstheme="minorHAnsi"/>
-        </w:rPr>
-        <w:t xml:space="preserve">4. E por fim, cubra as laterais da planta com outra camada </w:t>
-      </w:r>
-      <w:r>
-        <w:rPr>
-          <w:rFonts w:cstheme="minorHAnsi"/>
-        </w:rPr>
-        <w:t>de argila, pedriscos ou brita no fundo do vaso.</w:t>
-      </w:r>
-      <w:r>
-        <w:rPr>
-          <w:rFonts w:cstheme="minorHAnsi"/>
-        </w:rPr>
-        <w:t xml:space="preserve"> Isso irá fazer com que a água da rega não evapora tão rapidamente e permaneça por mais tempo no vaso.</w:t>
-      </w:r>
       <w:bookmarkStart w:id="0" w:name="_GoBack"/>
       <w:bookmarkEnd w:id="0"/>
+      <w:r>
+        <w:rPr>
+          <w:sz w:val="32"/>
+          <w:szCs w:val="32"/>
+        </w:rPr>
+        <w:t>Como inserir uma plantar no vaso</w:t>
+      </w:r>
+    </w:p>
+    <w:p>
+      <w:pPr>
+        <w:rPr>
+          <w:rFonts w:cstheme="minorHAnsi"/>
+        </w:rPr>
+      </w:pPr>
+      <w:r>
+        <w:rPr>
+          <w:rFonts w:cstheme="minorHAnsi"/>
+        </w:rPr>
+        <w:t>Você irá precisar dos seguintes materiais:</w:t>
+      </w:r>
+    </w:p>
+    <w:p>
+      <w:pPr>
+        <w:rPr>
+          <w:rFonts w:cstheme="minorHAnsi"/>
+        </w:rPr>
+      </w:pPr>
+      <w:r>
+        <w:rPr>
+          <w:rFonts w:cstheme="minorHAnsi"/>
+        </w:rPr>
+        <w:t>1(uma) porção de argila, pedriscos ou brita;</w:t>
+      </w:r>
+    </w:p>
+    <w:p>
+      <w:pPr>
+        <w:rPr>
+          <w:rFonts w:cstheme="minorHAnsi"/>
+        </w:rPr>
+      </w:pPr>
+      <w:r>
+        <w:rPr>
+          <w:rFonts w:cstheme="minorHAnsi"/>
+        </w:rPr>
+        <w:t>1 (uma) manta de drenagem, também conhecida como manta de bidim;</w:t>
+      </w:r>
+    </w:p>
+    <w:p>
+      <w:pPr>
+        <w:rPr>
+          <w:rFonts w:cstheme="minorHAnsi"/>
+        </w:rPr>
+      </w:pPr>
+      <w:r>
+        <w:rPr>
+          <w:rFonts w:cstheme="minorHAnsi"/>
+        </w:rPr>
+        <w:t>1(uma) porção de terra vegetal;</w:t>
+      </w:r>
+    </w:p>
+    <w:p>
+      <w:pPr>
+        <w:rPr>
+          <w:rFonts w:cstheme="minorHAnsi"/>
+        </w:rPr>
+      </w:pPr>
+      <w:r>
+        <w:rPr>
+          <w:rFonts w:cstheme="minorHAnsi"/>
+        </w:rPr>
+        <w:t>1(uma) vaso Plant.ai;</w:t>
+      </w:r>
+    </w:p>
+    <w:p>
+      <w:pPr>
+        <w:rPr>
+          <w:rFonts w:cstheme="minorHAnsi"/>
+        </w:rPr>
+      </w:pPr>
+    </w:p>
+    <w:p>
+      <w:pPr>
+        <w:rPr>
+          <w:rFonts w:cstheme="minorHAnsi"/>
+        </w:rPr>
+      </w:pPr>
+      <w:r>
+        <w:rPr>
+          <w:rFonts w:cstheme="minorHAnsi"/>
+        </w:rPr>
+        <w:t>1 – Adicione uma pequena quantidade de argila, pedriscos ou brita no fundo do vaso.</w:t>
+      </w:r>
+    </w:p>
+    <w:p>
+      <w:pPr>
+        <w:rPr>
+          <w:rFonts w:cstheme="minorHAnsi"/>
+        </w:rPr>
+      </w:pPr>
+      <w:r>
+        <w:rPr>
+          <w:rFonts w:cstheme="minorHAnsi"/>
+        </w:rPr>
+        <w:t xml:space="preserve">Dica: Não exagere na quantidade. Para um vaso pequeno, encher até a marca 4 </w:t>
+      </w:r>
+      <w:r>
+        <w:rPr>
+          <w:rFonts w:cstheme="minorHAnsi"/>
+        </w:rPr>
+        <w:t>cm</w:t>
+      </w:r>
+      <w:r>
+        <w:rPr>
+          <w:rFonts w:cstheme="minorHAnsi"/>
+        </w:rPr>
+        <w:t>, está muito bom.</w:t>
+      </w:r>
+    </w:p>
+    <w:p>
+      <w:pPr>
+        <w:rPr>
+          <w:rFonts w:cstheme="minorHAnsi"/>
+        </w:rPr>
+      </w:pPr>
+      <w:r>
+        <w:rPr>
+          <w:rFonts w:cstheme="minorHAnsi"/>
+        </w:rPr>
+        <w:t>2 – Coloque a manta de drenagem (bidim) sob a camada de porção de argila, pedriscos ou brita, de modo que não fique nenhuma parte da camada descoberta</w:t>
+      </w:r>
+      <w:r>
+        <w:rPr>
+          <w:rFonts w:cstheme="minorHAnsi"/>
+        </w:rPr>
+        <w:t>.</w:t>
+      </w:r>
+    </w:p>
+    <w:p>
+      <w:pPr>
+        <w:rPr>
+          <w:rFonts w:cstheme="minorHAnsi"/>
+        </w:rPr>
+      </w:pPr>
+      <w:r>
+        <w:rPr>
+          <w:rFonts w:cstheme="minorHAnsi"/>
+        </w:rPr>
+        <w:t>Dica: A manta de bidim serve para evitar que a terra molhada escorra pelas pedras, e impeça a passagem da agua pelos furos do vaso.</w:t>
+      </w:r>
+    </w:p>
+    <w:p>
+      <w:pPr>
+        <w:rPr>
+          <w:rFonts w:cstheme="minorHAnsi"/>
+        </w:rPr>
+      </w:pPr>
+      <w:r>
+        <w:rPr>
+          <w:rFonts w:cstheme="minorHAnsi"/>
+        </w:rPr>
+        <w:t>3.1 – Caso você for cultivar uma muda, posicione-a bem no meio do vaso, e preencha os espaços vazios com terra vegetal.</w:t>
+      </w:r>
+    </w:p>
+    <w:p>
+      <w:pPr>
+        <w:rPr>
+          <w:rFonts w:cstheme="minorHAnsi"/>
+        </w:rPr>
+      </w:pPr>
+      <w:r>
+        <w:rPr>
+          <w:rFonts w:cstheme="minorHAnsi"/>
+        </w:rPr>
+        <w:t>3.2 – Caso você for cultivar uma semente, preencha</w:t>
+      </w:r>
+      <w:r>
+        <w:rPr>
+          <w:rFonts w:cstheme="minorHAnsi"/>
+        </w:rPr>
+        <w:t xml:space="preserve"> o vaso com terra vegetal. Depois insira sua semente bem no meio da terra.</w:t>
+      </w:r>
+    </w:p>
+    <w:p>
+      <w:pPr>
+        <w:rPr>
+          <w:rFonts w:cstheme="minorHAnsi"/>
+        </w:rPr>
+      </w:pPr>
+      <w:r>
+        <w:rPr>
+          <w:rFonts w:cstheme="minorHAnsi"/>
+        </w:rPr>
+        <w:t>Dica: Não é necessário enfiar a semente no fundo do vaso. Dois Cm de profundidade já está bom.</w:t>
+      </w:r>
+    </w:p>
+    <w:p>
+      <w:pPr>
+        <w:rPr>
+          <w:rFonts w:cstheme="minorHAnsi"/>
+        </w:rPr>
+      </w:pPr>
+      <w:r>
+        <w:rPr>
+          <w:rFonts w:cstheme="minorHAnsi"/>
+        </w:rPr>
+        <w:t>4. E por fim, cubra as laterais da planta com outra camada de argila, pedriscos ou brita no fundo do vaso. Isso irá fazer com que a água da rega não evapora tão rapidamente e permaneça por mais tempo no vaso.</w:t>
+      </w:r>
     </w:p>
     <w:p>
       <w:pPr>
@@ -455,6 +685,216 @@
     </w:sectPr>
   </w:body>
 </w:document>
+</file>
+
+<file path=word/numbering.xml><?xml version="1.0" encoding="utf-8"?>
+<w:numbering xmlns:wpc="http://schemas.microsoft.com/office/word/2010/wordprocessingCanvas" xmlns:cx="http://schemas.microsoft.com/office/drawing/2014/chartex" xmlns:mc="http://schemas.openxmlformats.org/markup-compatibility/2006" xmlns:o="urn:schemas-microsoft-com:office:office" xmlns:r="http://schemas.openxmlformats.org/officeDocument/2006/relationships" xmlns:m="http://schemas.openxmlformats.org/officeDocument/2006/math" xmlns:v="urn:schemas-microsoft-com:vml" xmlns:wp14="http://schemas.microsoft.com/office/word/2010/wordprocessingDrawing" xmlns:wp="http://schemas.openxmlformats.org/drawingml/2006/wordprocessingDrawing" xmlns:w10="urn:schemas-microsoft-com:office:word" xmlns:w="http://schemas.openxmlformats.org/wordprocessingml/2006/main" xmlns:w14="http://schemas.microsoft.com/office/word/2010/wordml" xmlns:w15="http://schemas.microsoft.com/office/word/2012/wordml" xmlns:w16se="http://schemas.microsoft.com/office/word/2015/wordml/symex" xmlns:wpg="http://schemas.microsoft.com/office/word/2010/wordprocessingGroup" xmlns:wpi="http://schemas.microsoft.com/office/word/2010/wordprocessingInk" xmlns:wne="http://schemas.microsoft.com/office/word/2006/wordml" xmlns:wps="http://schemas.microsoft.com/office/word/2010/wordprocessingShape" mc:Ignorable="w14 w15 w16se wp14">
+  <w:abstractNum w:abstractNumId="0" w15:restartNumberingAfterBreak="0">
+    <w:nsid w:val="3B9B6268"/>
+    <w:multiLevelType w:val="hybridMultilevel"/>
+    <w:tmpl w:val="F6BAFF8C"/>
+    <w:lvl w:ilvl="0" w:tplc="04160001">
+      <w:start w:val="1"/>
+      <w:numFmt w:val="bullet"/>
+      <w:lvlText w:val=""/>
+      <w:lvlJc w:val="left"/>
+      <w:pPr>
+        <w:ind w:left="720" w:hanging="360"/>
+      </w:pPr>
+      <w:rPr>
+        <w:rFonts w:ascii="Symbol" w:hAnsi="Symbol" w:hint="default"/>
+      </w:rPr>
+    </w:lvl>
+    <w:lvl w:ilvl="1" w:tplc="04160003" w:tentative="1">
+      <w:start w:val="1"/>
+      <w:numFmt w:val="bullet"/>
+      <w:lvlText w:val="o"/>
+      <w:lvlJc w:val="left"/>
+      <w:pPr>
+        <w:ind w:left="1440" w:hanging="360"/>
+      </w:pPr>
+      <w:rPr>
+        <w:rFonts w:ascii="Courier New" w:hAnsi="Courier New" w:cs="Courier New" w:hint="default"/>
+      </w:rPr>
+    </w:lvl>
+    <w:lvl w:ilvl="2" w:tplc="04160005" w:tentative="1">
+      <w:start w:val="1"/>
+      <w:numFmt w:val="bullet"/>
+      <w:lvlText w:val=""/>
+      <w:lvlJc w:val="left"/>
+      <w:pPr>
+        <w:ind w:left="2160" w:hanging="360"/>
+      </w:pPr>
+      <w:rPr>
+        <w:rFonts w:ascii="Wingdings" w:hAnsi="Wingdings" w:hint="default"/>
+      </w:rPr>
+    </w:lvl>
+    <w:lvl w:ilvl="3" w:tplc="04160001" w:tentative="1">
+      <w:start w:val="1"/>
+      <w:numFmt w:val="bullet"/>
+      <w:lvlText w:val=""/>
+      <w:lvlJc w:val="left"/>
+      <w:pPr>
+        <w:ind w:left="2880" w:hanging="360"/>
+      </w:pPr>
+      <w:rPr>
+        <w:rFonts w:ascii="Symbol" w:hAnsi="Symbol" w:hint="default"/>
+      </w:rPr>
+    </w:lvl>
+    <w:lvl w:ilvl="4" w:tplc="04160003" w:tentative="1">
+      <w:start w:val="1"/>
+      <w:numFmt w:val="bullet"/>
+      <w:lvlText w:val="o"/>
+      <w:lvlJc w:val="left"/>
+      <w:pPr>
+        <w:ind w:left="3600" w:hanging="360"/>
+      </w:pPr>
+      <w:rPr>
+        <w:rFonts w:ascii="Courier New" w:hAnsi="Courier New" w:cs="Courier New" w:hint="default"/>
+      </w:rPr>
+    </w:lvl>
+    <w:lvl w:ilvl="5" w:tplc="04160005" w:tentative="1">
+      <w:start w:val="1"/>
+      <w:numFmt w:val="bullet"/>
+      <w:lvlText w:val=""/>
+      <w:lvlJc w:val="left"/>
+      <w:pPr>
+        <w:ind w:left="4320" w:hanging="360"/>
+      </w:pPr>
+      <w:rPr>
+        <w:rFonts w:ascii="Wingdings" w:hAnsi="Wingdings" w:hint="default"/>
+      </w:rPr>
+    </w:lvl>
+    <w:lvl w:ilvl="6" w:tplc="04160001" w:tentative="1">
+      <w:start w:val="1"/>
+      <w:numFmt w:val="bullet"/>
+      <w:lvlText w:val=""/>
+      <w:lvlJc w:val="left"/>
+      <w:pPr>
+        <w:ind w:left="5040" w:hanging="360"/>
+      </w:pPr>
+      <w:rPr>
+        <w:rFonts w:ascii="Symbol" w:hAnsi="Symbol" w:hint="default"/>
+      </w:rPr>
+    </w:lvl>
+    <w:lvl w:ilvl="7" w:tplc="04160003" w:tentative="1">
+      <w:start w:val="1"/>
+      <w:numFmt w:val="bullet"/>
+      <w:lvlText w:val="o"/>
+      <w:lvlJc w:val="left"/>
+      <w:pPr>
+        <w:ind w:left="5760" w:hanging="360"/>
+      </w:pPr>
+      <w:rPr>
+        <w:rFonts w:ascii="Courier New" w:hAnsi="Courier New" w:cs="Courier New" w:hint="default"/>
+      </w:rPr>
+    </w:lvl>
+    <w:lvl w:ilvl="8" w:tplc="04160005" w:tentative="1">
+      <w:start w:val="1"/>
+      <w:numFmt w:val="bullet"/>
+      <w:lvlText w:val=""/>
+      <w:lvlJc w:val="left"/>
+      <w:pPr>
+        <w:ind w:left="6480" w:hanging="360"/>
+      </w:pPr>
+      <w:rPr>
+        <w:rFonts w:ascii="Wingdings" w:hAnsi="Wingdings" w:hint="default"/>
+      </w:rPr>
+    </w:lvl>
+  </w:abstractNum>
+  <w:abstractNum w:abstractNumId="1" w15:restartNumberingAfterBreak="0">
+    <w:nsid w:val="7DB26C36"/>
+    <w:multiLevelType w:val="hybridMultilevel"/>
+    <w:tmpl w:val="699C2142"/>
+    <w:lvl w:ilvl="0" w:tplc="0416000F">
+      <w:start w:val="1"/>
+      <w:numFmt w:val="decimal"/>
+      <w:lvlText w:val="%1."/>
+      <w:lvlJc w:val="left"/>
+      <w:pPr>
+        <w:ind w:left="720" w:hanging="360"/>
+      </w:pPr>
+    </w:lvl>
+    <w:lvl w:ilvl="1" w:tplc="04160019" w:tentative="1">
+      <w:start w:val="1"/>
+      <w:numFmt w:val="lowerLetter"/>
+      <w:lvlText w:val="%2."/>
+      <w:lvlJc w:val="left"/>
+      <w:pPr>
+        <w:ind w:left="1440" w:hanging="360"/>
+      </w:pPr>
+    </w:lvl>
+    <w:lvl w:ilvl="2" w:tplc="0416001B" w:tentative="1">
+      <w:start w:val="1"/>
+      <w:numFmt w:val="lowerRoman"/>
+      <w:lvlText w:val="%3."/>
+      <w:lvlJc w:val="right"/>
+      <w:pPr>
+        <w:ind w:left="2160" w:hanging="180"/>
+      </w:pPr>
+    </w:lvl>
+    <w:lvl w:ilvl="3" w:tplc="0416000F" w:tentative="1">
+      <w:start w:val="1"/>
+      <w:numFmt w:val="decimal"/>
+      <w:lvlText w:val="%4."/>
+      <w:lvlJc w:val="left"/>
+      <w:pPr>
+        <w:ind w:left="2880" w:hanging="360"/>
+      </w:pPr>
+    </w:lvl>
+    <w:lvl w:ilvl="4" w:tplc="04160019" w:tentative="1">
+      <w:start w:val="1"/>
+      <w:numFmt w:val="lowerLetter"/>
+      <w:lvlText w:val="%5."/>
+      <w:lvlJc w:val="left"/>
+      <w:pPr>
+        <w:ind w:left="3600" w:hanging="360"/>
+      </w:pPr>
+    </w:lvl>
+    <w:lvl w:ilvl="5" w:tplc="0416001B" w:tentative="1">
+      <w:start w:val="1"/>
+      <w:numFmt w:val="lowerRoman"/>
+      <w:lvlText w:val="%6."/>
+      <w:lvlJc w:val="right"/>
+      <w:pPr>
+        <w:ind w:left="4320" w:hanging="180"/>
+      </w:pPr>
+    </w:lvl>
+    <w:lvl w:ilvl="6" w:tplc="0416000F" w:tentative="1">
+      <w:start w:val="1"/>
+      <w:numFmt w:val="decimal"/>
+      <w:lvlText w:val="%7."/>
+      <w:lvlJc w:val="left"/>
+      <w:pPr>
+        <w:ind w:left="5040" w:hanging="360"/>
+      </w:pPr>
+    </w:lvl>
+    <w:lvl w:ilvl="7" w:tplc="04160019" w:tentative="1">
+      <w:start w:val="1"/>
+      <w:numFmt w:val="lowerLetter"/>
+      <w:lvlText w:val="%8."/>
+      <w:lvlJc w:val="left"/>
+      <w:pPr>
+        <w:ind w:left="5760" w:hanging="360"/>
+      </w:pPr>
+    </w:lvl>
+    <w:lvl w:ilvl="8" w:tplc="0416001B" w:tentative="1">
+      <w:start w:val="1"/>
+      <w:numFmt w:val="lowerRoman"/>
+      <w:lvlText w:val="%9."/>
+      <w:lvlJc w:val="right"/>
+      <w:pPr>
+        <w:ind w:left="6480" w:hanging="180"/>
+      </w:pPr>
+    </w:lvl>
+  </w:abstractNum>
+  <w:num w:numId="1">
+    <w:abstractNumId w:val="0"/>
+  </w:num>
+  <w:num w:numId="2">
+    <w:abstractNumId w:val="1"/>
+  </w:num>
+</w:numbering>
 </file>
 
 <file path=word/styles.xml><?xml version="1.0" encoding="utf-8"?>
@@ -878,6 +1318,17 @@
     <w:semiHidden/>
     <w:unhideWhenUsed/>
   </w:style>
+  <w:style w:type="paragraph" w:styleId="PargrafodaLista">
+    <w:name w:val="List Paragraph"/>
+    <w:basedOn w:val="Normal"/>
+    <w:uiPriority w:val="34"/>
+    <w:qFormat/>
+    <w:rsid w:val="008B05ED"/>
+    <w:pPr>
+      <w:ind w:left="720"/>
+      <w:contextualSpacing/>
+    </w:pPr>
+  </w:style>
 </w:styles>
 </file>
 

</xml_diff>